<commit_message>
fixed black hole still alive when winning
</commit_message>
<xml_diff>
--- a/Space Crysis Improv.docx
+++ b/Space Crysis Improv.docx
@@ -1,6 +1,6 @@
 
 <file path=word/document.xml><?xml version="1.0" encoding="utf-8"?>
-<w:document xmlns:wpc="http://schemas.microsoft.com/office/word/2010/wordprocessingCanvas" xmlns:cx="http://schemas.microsoft.com/office/drawing/2014/chartex" xmlns:cx1="http://schemas.microsoft.com/office/drawing/2015/9/8/chartex" xmlns:cx2="http://schemas.microsoft.com/office/drawing/2015/10/21/chartex" xmlns:cx3="http://schemas.microsoft.com/office/drawing/2016/5/9/chartex" xmlns:cx4="http://schemas.microsoft.com/office/drawing/2016/5/10/chartex" xmlns:cx5="http://schemas.microsoft.com/office/drawing/2016/5/11/chartex" xmlns:cx6="http://schemas.microsoft.com/office/drawing/2016/5/12/chartex" xmlns:cx7="http://schemas.microsoft.com/office/drawing/2016/5/13/chartex" xmlns:cx8="http://schemas.microsoft.com/office/drawing/2016/5/14/chartex" xmlns:mc="http://schemas.openxmlformats.org/markup-compatibility/2006" xmlns:aink="http://schemas.microsoft.com/office/drawing/2016/ink" xmlns:am3d="http://schemas.microsoft.com/office/drawing/2017/model3d" xmlns:o="urn:schemas-microsoft-com:office:office" xmlns:oel="http://schemas.microsoft.com/office/2019/extlst" xmlns:r="http://schemas.openxmlformats.org/officeDocument/2006/relationships" xmlns:m="http://schemas.openxmlformats.org/officeDocument/2006/math" xmlns:v="urn:schemas-microsoft-com:vml" xmlns:wp14="http://schemas.microsoft.com/office/word/2010/wordprocessingDrawing" xmlns:wp="http://schemas.openxmlformats.org/drawingml/2006/wordprocessingDrawing" xmlns:w10="urn:schemas-microsoft-com:office:word" xmlns:w="http://schemas.openxmlformats.org/wordprocessingml/2006/main" xmlns:w14="http://schemas.microsoft.com/office/word/2010/wordml" xmlns:w15="http://schemas.microsoft.com/office/word/2012/wordml" xmlns:w16cex="http://schemas.microsoft.com/office/word/2018/wordml/cex" xmlns:w16cid="http://schemas.microsoft.com/office/word/2016/wordml/cid" xmlns:w16="http://schemas.microsoft.com/office/word/2018/wordml" xmlns:w16du="http://schemas.microsoft.com/office/word/2023/wordml/word16du" xmlns:w16sdtdh="http://schemas.microsoft.com/office/word/2020/wordml/sdtdatahash" xmlns:w16se="http://schemas.microsoft.com/office/word/2015/wordml/symex" xmlns:wpg="http://schemas.microsoft.com/office/word/2010/wordprocessingGroup" xmlns:wpi="http://schemas.microsoft.com/office/word/2010/wordprocessingInk" xmlns:wne="http://schemas.microsoft.com/office/word/2006/wordml" xmlns:wps="http://schemas.microsoft.com/office/word/2010/wordprocessingShape" mc:Ignorable="w14 w15 w16se w16cid w16 w16cex w16sdtdh wp14">
+<w:document xmlns:wpc="http://schemas.microsoft.com/office/word/2010/wordprocessingCanvas" xmlns:cx="http://schemas.microsoft.com/office/drawing/2014/chartex" xmlns:cx1="http://schemas.microsoft.com/office/drawing/2015/9/8/chartex" xmlns:cx2="http://schemas.microsoft.com/office/drawing/2015/10/21/chartex" xmlns:cx3="http://schemas.microsoft.com/office/drawing/2016/5/9/chartex" xmlns:cx4="http://schemas.microsoft.com/office/drawing/2016/5/10/chartex" xmlns:cx5="http://schemas.microsoft.com/office/drawing/2016/5/11/chartex" xmlns:cx6="http://schemas.microsoft.com/office/drawing/2016/5/12/chartex" xmlns:cx7="http://schemas.microsoft.com/office/drawing/2016/5/13/chartex" xmlns:cx8="http://schemas.microsoft.com/office/drawing/2016/5/14/chartex" xmlns:mc="http://schemas.openxmlformats.org/markup-compatibility/2006" xmlns:aink="http://schemas.microsoft.com/office/drawing/2016/ink" xmlns:am3d="http://schemas.microsoft.com/office/drawing/2017/model3d" xmlns:o="urn:schemas-microsoft-com:office:office" xmlns:oel="http://schemas.microsoft.com/office/2019/extlst" xmlns:r="http://schemas.openxmlformats.org/officeDocument/2006/relationships" xmlns:m="http://schemas.openxmlformats.org/officeDocument/2006/math" xmlns:v="urn:schemas-microsoft-com:vml" xmlns:wp14="http://schemas.microsoft.com/office/word/2010/wordprocessingDrawing" xmlns:wp="http://schemas.openxmlformats.org/drawingml/2006/wordprocessingDrawing" xmlns:w10="urn:schemas-microsoft-com:office:word" xmlns:w="http://schemas.openxmlformats.org/wordprocessingml/2006/main" xmlns:w14="http://schemas.microsoft.com/office/word/2010/wordml" xmlns:w15="http://schemas.microsoft.com/office/word/2012/wordml" xmlns:w16cex="http://schemas.microsoft.com/office/word/2018/wordml/cex" xmlns:w16cid="http://schemas.microsoft.com/office/word/2016/wordml/cid" xmlns:w16="http://schemas.microsoft.com/office/word/2018/wordml" xmlns:w16sdtdh="http://schemas.microsoft.com/office/word/2020/wordml/sdtdatahash" xmlns:w16se="http://schemas.microsoft.com/office/word/2015/wordml/symex" xmlns:wpg="http://schemas.microsoft.com/office/word/2010/wordprocessingGroup" xmlns:wpi="http://schemas.microsoft.com/office/word/2010/wordprocessingInk" xmlns:wne="http://schemas.microsoft.com/office/word/2006/wordml" xmlns:wps="http://schemas.microsoft.com/office/word/2010/wordprocessingShape" mc:Ignorable="w14 w15 w16se w16cid w16 w16cex w16sdtdh wp14">
   <w:body>
     <w:p>
       <w:pPr>
@@ -558,117 +558,453 @@
         <w:rPr>
           <w:sz w:val="28"/>
           <w:szCs w:val="28"/>
-          <w:lang w:val="en-US"/>
-        </w:rPr>
-      </w:pPr>
-    </w:p>
-    <w:p>
-      <w:pPr>
-        <w:bidi/>
-        <w:rPr>
-          <w:sz w:val="28"/>
-          <w:szCs w:val="28"/>
-          <w:rtl/>
-        </w:rPr>
-      </w:pPr>
-      <w:r>
-        <w:rPr>
-          <w:sz w:val="28"/>
-          <w:szCs w:val="28"/>
-          <w:lang w:val="en-US"/>
-        </w:rPr>
+          <w:rtl/>
+          <w:lang w:val="en-US"/>
+        </w:rPr>
+      </w:pPr>
+    </w:p>
+    <w:p>
+      <w:pPr>
+        <w:bidi/>
+        <w:rPr>
+          <w:sz w:val="28"/>
+          <w:szCs w:val="28"/>
+          <w:rtl/>
+          <w:lang w:val="en-US"/>
+        </w:rPr>
+      </w:pPr>
+    </w:p>
+    <w:p>
+      <w:pPr>
+        <w:bidi/>
+        <w:rPr>
+          <w:sz w:val="28"/>
+          <w:szCs w:val="28"/>
+          <w:rtl/>
+          <w:lang w:val="en-US"/>
+        </w:rPr>
+      </w:pPr>
+    </w:p>
+    <w:p>
+      <w:pPr>
+        <w:bidi/>
+        <w:rPr>
+          <w:sz w:val="28"/>
+          <w:szCs w:val="28"/>
+          <w:lang w:val="en-US"/>
+        </w:rPr>
+      </w:pPr>
+    </w:p>
+    <w:p>
+      <w:pPr>
+        <w:bidi/>
+        <w:rPr>
+          <w:sz w:val="28"/>
+          <w:szCs w:val="28"/>
+          <w:rtl/>
+          <w:lang w:val="en-US"/>
+        </w:rPr>
+      </w:pPr>
+      <w:r>
+        <w:rPr>
+          <w:b/>
+          <w:bCs/>
+          <w:sz w:val="28"/>
+          <w:szCs w:val="28"/>
+          <w:lang w:val="en-US"/>
+        </w:rPr>
+        <w:lastRenderedPageBreak/>
         <w:t>TODO</w:t>
       </w:r>
-      <w:r>
-        <w:rPr>
-          <w:sz w:val="28"/>
-          <w:szCs w:val="28"/>
-          <w:lang w:val="en-US"/>
+    </w:p>
+    <w:p>
+      <w:pPr>
+        <w:pStyle w:val="ListParagraph"/>
+        <w:numPr>
+          <w:ilvl w:val="0"/>
+          <w:numId w:val="3"/>
+        </w:numPr>
+        <w:bidi/>
+        <w:rPr>
+          <w:sz w:val="28"/>
+          <w:szCs w:val="28"/>
+        </w:rPr>
+      </w:pPr>
+      <w:r>
+        <w:rPr>
+          <w:rFonts w:hint="cs"/>
+          <w:sz w:val="28"/>
+          <w:szCs w:val="28"/>
+          <w:rtl/>
+        </w:rPr>
+        <w:t>לבטל את החור השחור ברגע שהשחקן מנצח</w:t>
+      </w:r>
+    </w:p>
+    <w:p>
+      <w:pPr>
+        <w:pStyle w:val="ListParagraph"/>
+        <w:numPr>
+          <w:ilvl w:val="0"/>
+          <w:numId w:val="3"/>
+        </w:numPr>
+        <w:bidi/>
+        <w:rPr>
+          <w:sz w:val="28"/>
+          <w:szCs w:val="28"/>
+          <w:rtl/>
+        </w:rPr>
+      </w:pPr>
+      <w:r>
+        <w:rPr>
+          <w:rFonts w:hint="cs"/>
+          <w:sz w:val="28"/>
+          <w:szCs w:val="28"/>
+          <w:rtl/>
+        </w:rPr>
+        <w:t>לסדר את תהליך הליבה</w:t>
+      </w:r>
+    </w:p>
+    <w:p>
+      <w:pPr>
+        <w:pStyle w:val="ListParagraph"/>
+        <w:numPr>
+          <w:ilvl w:val="0"/>
+          <w:numId w:val="3"/>
+        </w:numPr>
+        <w:bidi/>
+        <w:rPr>
+          <w:sz w:val="28"/>
+          <w:szCs w:val="28"/>
+          <w:rtl/>
+        </w:rPr>
+      </w:pPr>
+      <w:r>
+        <w:rPr>
+          <w:rFonts w:hint="cs"/>
+          <w:sz w:val="28"/>
+          <w:szCs w:val="28"/>
+          <w:rtl/>
+        </w:rPr>
+        <w:t>לסיים אנימציה של שלב פתיחה</w:t>
+      </w:r>
+    </w:p>
+    <w:p>
+      <w:pPr>
+        <w:pStyle w:val="ListParagraph"/>
+        <w:numPr>
+          <w:ilvl w:val="0"/>
+          <w:numId w:val="3"/>
+        </w:numPr>
+        <w:bidi/>
+        <w:rPr>
+          <w:sz w:val="28"/>
+          <w:szCs w:val="28"/>
+          <w:lang w:val="en-US"/>
+        </w:rPr>
+      </w:pPr>
+      <w:r>
+        <w:rPr>
+          <w:rFonts w:hint="cs"/>
+          <w:sz w:val="28"/>
+          <w:szCs w:val="28"/>
+          <w:rtl/>
+        </w:rPr>
+        <w:t>לבנות אנימציה של הדרכה לתהליך הליבה</w:t>
+      </w:r>
+    </w:p>
+    <w:p>
+      <w:pPr>
+        <w:pStyle w:val="ListParagraph"/>
+        <w:numPr>
+          <w:ilvl w:val="0"/>
+          <w:numId w:val="3"/>
+        </w:numPr>
+        <w:bidi/>
+        <w:rPr>
+          <w:sz w:val="28"/>
+          <w:szCs w:val="28"/>
+          <w:lang w:val="en-US"/>
+        </w:rPr>
+      </w:pPr>
+      <w:r>
+        <w:rPr>
+          <w:rFonts w:hint="cs"/>
+          <w:sz w:val="28"/>
+          <w:szCs w:val="28"/>
+          <w:rtl/>
+        </w:rPr>
+        <w:t>לשנות מוזיקת רגע לשלב האחרון (יותר מותח)</w:t>
+      </w:r>
+    </w:p>
+    <w:p>
+      <w:pPr>
+        <w:pStyle w:val="ListParagraph"/>
+        <w:numPr>
+          <w:ilvl w:val="0"/>
+          <w:numId w:val="3"/>
+        </w:numPr>
+        <w:bidi/>
+        <w:rPr>
+          <w:sz w:val="28"/>
+          <w:szCs w:val="28"/>
+          <w:lang w:val="en-US"/>
+        </w:rPr>
+      </w:pPr>
+      <w:r>
+        <w:rPr>
+          <w:rFonts w:hint="cs"/>
+          <w:sz w:val="28"/>
+          <w:szCs w:val="28"/>
+          <w:rtl/>
+        </w:rPr>
+        <w:t xml:space="preserve">לתקן את שם המשחק (גיטהאב, כותרת </w:t>
+      </w:r>
+      <w:r>
+        <w:rPr>
+          <w:rFonts w:hint="cs"/>
+          <w:sz w:val="28"/>
+          <w:szCs w:val="28"/>
+        </w:rPr>
+        <w:t>MENU</w:t>
+      </w:r>
+      <w:r>
+        <w:rPr>
+          <w:rFonts w:hint="cs"/>
+          <w:sz w:val="28"/>
+          <w:szCs w:val="28"/>
+          <w:rtl/>
+        </w:rPr>
+        <w:t xml:space="preserve">, </w:t>
+      </w:r>
+      <w:r>
+        <w:rPr>
+          <w:rFonts w:hint="cs"/>
+          <w:sz w:val="28"/>
+          <w:szCs w:val="28"/>
+        </w:rPr>
+        <w:t>ITCH</w:t>
+      </w:r>
+      <w:r>
+        <w:rPr>
+          <w:sz w:val="28"/>
+          <w:szCs w:val="28"/>
+          <w:lang w:val="en-US"/>
+        </w:rPr>
+        <w:t>.IO</w:t>
+      </w:r>
+      <w:r>
+        <w:rPr>
+          <w:rFonts w:hint="cs"/>
+          <w:sz w:val="28"/>
+          <w:szCs w:val="28"/>
+          <w:rtl/>
+        </w:rPr>
+        <w:t xml:space="preserve">, </w:t>
+      </w:r>
+      <w:r>
+        <w:rPr>
+          <w:rFonts w:hint="cs"/>
+          <w:sz w:val="28"/>
+          <w:szCs w:val="28"/>
+        </w:rPr>
+        <w:t>PROJECT</w:t>
+      </w:r>
+      <w:r>
+        <w:rPr>
+          <w:rFonts w:hint="cs"/>
+          <w:sz w:val="28"/>
+          <w:szCs w:val="28"/>
+          <w:rtl/>
+        </w:rPr>
+        <w:t>)</w:t>
+      </w:r>
+    </w:p>
+    <w:p>
+      <w:pPr>
+        <w:pStyle w:val="ListParagraph"/>
+        <w:numPr>
+          <w:ilvl w:val="0"/>
+          <w:numId w:val="3"/>
+        </w:numPr>
+        <w:bidi/>
+        <w:rPr>
+          <w:sz w:val="28"/>
+          <w:szCs w:val="28"/>
+          <w:lang w:val="en-US"/>
+        </w:rPr>
+      </w:pPr>
+      <w:r>
+        <w:rPr>
+          <w:rFonts w:hint="cs"/>
+          <w:sz w:val="28"/>
+          <w:szCs w:val="28"/>
+          <w:rtl/>
+        </w:rPr>
+        <w:t xml:space="preserve">לעשות </w:t>
+      </w:r>
+      <w:r>
+        <w:rPr>
+          <w:sz w:val="28"/>
+          <w:szCs w:val="28"/>
+          <w:lang w:val="en-US"/>
+        </w:rPr>
+        <w:t>Text Dialogue</w:t>
+      </w:r>
+    </w:p>
+    <w:p>
+      <w:pPr>
+        <w:pStyle w:val="ListParagraph"/>
+        <w:numPr>
+          <w:ilvl w:val="0"/>
+          <w:numId w:val="3"/>
+        </w:numPr>
+        <w:bidi/>
+        <w:rPr>
+          <w:sz w:val="28"/>
+          <w:szCs w:val="28"/>
+          <w:lang w:val="en-US"/>
+        </w:rPr>
+      </w:pPr>
+      <w:r>
+        <w:rPr>
+          <w:rFonts w:hint="cs"/>
+          <w:sz w:val="28"/>
+          <w:szCs w:val="28"/>
+          <w:rtl/>
+          <w:lang w:val="en-US"/>
+        </w:rPr>
+        <w:t>לעשות את המסך האחרון פחות קופצני</w:t>
+      </w:r>
+    </w:p>
+    <w:p>
+      <w:pPr>
+        <w:pStyle w:val="ListParagraph"/>
+        <w:numPr>
+          <w:ilvl w:val="0"/>
+          <w:numId w:val="3"/>
+        </w:numPr>
+        <w:bidi/>
+        <w:rPr>
+          <w:sz w:val="28"/>
+          <w:szCs w:val="28"/>
+          <w:lang w:val="en-US"/>
+        </w:rPr>
+      </w:pPr>
+      <w:r>
+        <w:rPr>
+          <w:rFonts w:hint="cs"/>
+          <w:sz w:val="28"/>
+          <w:szCs w:val="28"/>
+          <w:rtl/>
+        </w:rPr>
+        <w:t>להוסיף תוכן ל</w:t>
+      </w:r>
+      <w:r>
+        <w:rPr>
+          <w:rFonts w:hint="cs"/>
+          <w:sz w:val="28"/>
+          <w:szCs w:val="28"/>
+        </w:rPr>
+        <w:t>TUTORIAL</w:t>
+      </w:r>
+      <w:r>
+        <w:rPr>
+          <w:rFonts w:hint="cs"/>
+          <w:sz w:val="28"/>
+          <w:szCs w:val="28"/>
+          <w:rtl/>
+        </w:rPr>
+        <w:t xml:space="preserve"> של ה </w:t>
+      </w:r>
+      <w:r>
+        <w:rPr>
+          <w:rFonts w:hint="cs"/>
+          <w:sz w:val="28"/>
+          <w:szCs w:val="28"/>
+        </w:rPr>
+        <w:t>PIPE</w:t>
+      </w:r>
+    </w:p>
+    <w:p>
+      <w:pPr>
+        <w:pStyle w:val="ListParagraph"/>
+        <w:numPr>
+          <w:ilvl w:val="0"/>
+          <w:numId w:val="3"/>
+        </w:numPr>
+        <w:bidi/>
+        <w:rPr>
+          <w:sz w:val="28"/>
+          <w:szCs w:val="28"/>
+          <w:lang w:val="en-US"/>
+        </w:rPr>
+      </w:pPr>
+      <w:r>
+        <w:rPr>
+          <w:rFonts w:hint="cs"/>
+          <w:sz w:val="28"/>
+          <w:szCs w:val="28"/>
+          <w:rtl/>
+        </w:rPr>
+        <w:t>לסדר את השלבים לפי סדר קושי</w:t>
+      </w:r>
+    </w:p>
+    <w:p>
+      <w:pPr>
+        <w:pStyle w:val="ListParagraph"/>
+        <w:numPr>
+          <w:ilvl w:val="0"/>
+          <w:numId w:val="3"/>
+        </w:numPr>
+        <w:bidi/>
+        <w:rPr>
+          <w:sz w:val="28"/>
+          <w:szCs w:val="28"/>
+          <w:rtl/>
+          <w:lang w:val="en-US"/>
+        </w:rPr>
+      </w:pPr>
+      <w:r>
+        <w:rPr>
+          <w:rFonts w:hint="cs"/>
+          <w:sz w:val="28"/>
+          <w:szCs w:val="28"/>
+          <w:rtl/>
+        </w:rPr>
+        <w:t>לעשות סצינת סוף</w:t>
+      </w:r>
+      <w:r>
+        <w:rPr>
+          <w:sz w:val="28"/>
+          <w:szCs w:val="28"/>
+          <w:rtl/>
         </w:rPr>
         <w:br/>
       </w:r>
       <w:r>
         <w:rPr>
-          <w:rFonts w:hint="cs"/>
-          <w:sz w:val="28"/>
-          <w:szCs w:val="28"/>
-          <w:highlight w:val="green"/>
-          <w:rtl/>
-        </w:rPr>
-        <w:t>להוריד מספרי קסם (</w:t>
-      </w:r>
-      <w:r>
-        <w:rPr>
-          <w:rFonts w:hint="cs"/>
-          <w:sz w:val="28"/>
-          <w:szCs w:val="28"/>
-          <w:highlight w:val="green"/>
-        </w:rPr>
-        <w:t>L</w:t>
-      </w:r>
-      <w:proofErr w:type="spellStart"/>
-      <w:r>
-        <w:rPr>
-          <w:sz w:val="28"/>
-          <w:szCs w:val="28"/>
-          <w:highlight w:val="green"/>
-          <w:lang w:val="en-US"/>
-        </w:rPr>
-        <w:t>evel</w:t>
-      </w:r>
-      <w:proofErr w:type="spellEnd"/>
-      <w:r>
-        <w:rPr>
-          <w:sz w:val="28"/>
-          <w:szCs w:val="28"/>
-          <w:highlight w:val="green"/>
-          <w:lang w:val="en-US"/>
-        </w:rPr>
-        <w:t xml:space="preserve"> Manager</w:t>
-      </w:r>
-      <w:r>
-        <w:rPr>
-          <w:rFonts w:hint="cs"/>
-          <w:sz w:val="28"/>
-          <w:szCs w:val="28"/>
-          <w:highlight w:val="green"/>
-          <w:rtl/>
-        </w:rPr>
-        <w:t>)</w:t>
-      </w:r>
-      <w:r>
-        <w:rPr>
-          <w:sz w:val="28"/>
-          <w:szCs w:val="28"/>
-          <w:rtl/>
+          <w:sz w:val="28"/>
+          <w:szCs w:val="28"/>
         </w:rPr>
         <w:br/>
       </w:r>
       <w:r>
         <w:rPr>
-          <w:sz w:val="28"/>
-          <w:szCs w:val="28"/>
+          <w:rFonts w:hint="cs"/>
+          <w:sz w:val="28"/>
+          <w:szCs w:val="28"/>
+          <w:rtl/>
+        </w:rPr>
+        <w:t>שאלות לפלייטסט</w:t>
+      </w:r>
+      <w:r>
+        <w:rPr>
+          <w:sz w:val="28"/>
+          <w:szCs w:val="28"/>
+          <w:rtl/>
         </w:rPr>
         <w:br/>
       </w:r>
-      <w:r>
-        <w:rPr>
-          <w:rFonts w:hint="cs"/>
-          <w:sz w:val="28"/>
-          <w:szCs w:val="28"/>
-          <w:rtl/>
-        </w:rPr>
-        <w:lastRenderedPageBreak/>
-        <w:t>שאלות לפלייטסט</w:t>
-      </w:r>
-      <w:r>
-        <w:rPr>
-          <w:sz w:val="28"/>
-          <w:szCs w:val="28"/>
-          <w:rtl/>
-        </w:rPr>
-        <w:br/>
-      </w:r>
     </w:p>
     <w:p>
       <w:pPr>
@@ -725,7 +1061,6 @@
         </w:numPr>
         <w:bidi/>
         <w:rPr>
-          <w:rFonts w:hint="cs"/>
           <w:sz w:val="28"/>
           <w:szCs w:val="28"/>
           <w:rtl/>
@@ -752,9 +1087,171 @@
 </w:document>
 </file>
 
+<file path=word/endnotes.xml><?xml version="1.0" encoding="utf-8"?>
+<w:endnotes xmlns:wpc="http://schemas.microsoft.com/office/word/2010/wordprocessingCanvas" xmlns:cx="http://schemas.microsoft.com/office/drawing/2014/chartex" xmlns:cx1="http://schemas.microsoft.com/office/drawing/2015/9/8/chartex" xmlns:cx2="http://schemas.microsoft.com/office/drawing/2015/10/21/chartex" xmlns:cx3="http://schemas.microsoft.com/office/drawing/2016/5/9/chartex" xmlns:cx4="http://schemas.microsoft.com/office/drawing/2016/5/10/chartex" xmlns:cx5="http://schemas.microsoft.com/office/drawing/2016/5/11/chartex" xmlns:cx6="http://schemas.microsoft.com/office/drawing/2016/5/12/chartex" xmlns:cx7="http://schemas.microsoft.com/office/drawing/2016/5/13/chartex" xmlns:cx8="http://schemas.microsoft.com/office/drawing/2016/5/14/chartex" xmlns:mc="http://schemas.openxmlformats.org/markup-compatibility/2006" xmlns:aink="http://schemas.microsoft.com/office/drawing/2016/ink" xmlns:am3d="http://schemas.microsoft.com/office/drawing/2017/model3d" xmlns:o="urn:schemas-microsoft-com:office:office" xmlns:oel="http://schemas.microsoft.com/office/2019/extlst" xmlns:r="http://schemas.openxmlformats.org/officeDocument/2006/relationships" xmlns:m="http://schemas.openxmlformats.org/officeDocument/2006/math" xmlns:v="urn:schemas-microsoft-com:vml" xmlns:wp14="http://schemas.microsoft.com/office/word/2010/wordprocessingDrawing" xmlns:wp="http://schemas.openxmlformats.org/drawingml/2006/wordprocessingDrawing" xmlns:w10="urn:schemas-microsoft-com:office:word" xmlns:w="http://schemas.openxmlformats.org/wordprocessingml/2006/main" xmlns:w14="http://schemas.microsoft.com/office/word/2010/wordml" xmlns:w15="http://schemas.microsoft.com/office/word/2012/wordml" xmlns:w16cex="http://schemas.microsoft.com/office/word/2018/wordml/cex" xmlns:w16cid="http://schemas.microsoft.com/office/word/2016/wordml/cid" xmlns:w16="http://schemas.microsoft.com/office/word/2018/wordml" xmlns:w16sdtdh="http://schemas.microsoft.com/office/word/2020/wordml/sdtdatahash" xmlns:w16se="http://schemas.microsoft.com/office/word/2015/wordml/symex" xmlns:wpg="http://schemas.microsoft.com/office/word/2010/wordprocessingGroup" xmlns:wpi="http://schemas.microsoft.com/office/word/2010/wordprocessingInk" xmlns:wne="http://schemas.microsoft.com/office/word/2006/wordml" xmlns:wps="http://schemas.microsoft.com/office/word/2010/wordprocessingShape" mc:Ignorable="w14 w15 w16se w16cid w16 w16cex w16sdtdh wp14">
+  <w:endnote w:type="separator" w:id="-1">
+    <w:p>
+      <w:pPr>
+        <w:spacing w:after="0" w:line="240" w:lineRule="auto"/>
+      </w:pPr>
+      <w:r>
+        <w:separator/>
+      </w:r>
+    </w:p>
+  </w:endnote>
+  <w:endnote w:type="continuationSeparator" w:id="0">
+    <w:p>
+      <w:pPr>
+        <w:spacing w:after="0" w:line="240" w:lineRule="auto"/>
+      </w:pPr>
+      <w:r>
+        <w:continuationSeparator/>
+      </w:r>
+    </w:p>
+  </w:endnote>
+</w:endnotes>
+</file>
+
+<file path=word/footnotes.xml><?xml version="1.0" encoding="utf-8"?>
+<w:footnotes xmlns:wpc="http://schemas.microsoft.com/office/word/2010/wordprocessingCanvas" xmlns:cx="http://schemas.microsoft.com/office/drawing/2014/chartex" xmlns:cx1="http://schemas.microsoft.com/office/drawing/2015/9/8/chartex" xmlns:cx2="http://schemas.microsoft.com/office/drawing/2015/10/21/chartex" xmlns:cx3="http://schemas.microsoft.com/office/drawing/2016/5/9/chartex" xmlns:cx4="http://schemas.microsoft.com/office/drawing/2016/5/10/chartex" xmlns:cx5="http://schemas.microsoft.com/office/drawing/2016/5/11/chartex" xmlns:cx6="http://schemas.microsoft.com/office/drawing/2016/5/12/chartex" xmlns:cx7="http://schemas.microsoft.com/office/drawing/2016/5/13/chartex" xmlns:cx8="http://schemas.microsoft.com/office/drawing/2016/5/14/chartex" xmlns:mc="http://schemas.openxmlformats.org/markup-compatibility/2006" xmlns:aink="http://schemas.microsoft.com/office/drawing/2016/ink" xmlns:am3d="http://schemas.microsoft.com/office/drawing/2017/model3d" xmlns:o="urn:schemas-microsoft-com:office:office" xmlns:oel="http://schemas.microsoft.com/office/2019/extlst" xmlns:r="http://schemas.openxmlformats.org/officeDocument/2006/relationships" xmlns:m="http://schemas.openxmlformats.org/officeDocument/2006/math" xmlns:v="urn:schemas-microsoft-com:vml" xmlns:wp14="http://schemas.microsoft.com/office/word/2010/wordprocessingDrawing" xmlns:wp="http://schemas.openxmlformats.org/drawingml/2006/wordprocessingDrawing" xmlns:w10="urn:schemas-microsoft-com:office:word" xmlns:w="http://schemas.openxmlformats.org/wordprocessingml/2006/main" xmlns:w14="http://schemas.microsoft.com/office/word/2010/wordml" xmlns:w15="http://schemas.microsoft.com/office/word/2012/wordml" xmlns:w16cex="http://schemas.microsoft.com/office/word/2018/wordml/cex" xmlns:w16cid="http://schemas.microsoft.com/office/word/2016/wordml/cid" xmlns:w16="http://schemas.microsoft.com/office/word/2018/wordml" xmlns:w16sdtdh="http://schemas.microsoft.com/office/word/2020/wordml/sdtdatahash" xmlns:w16se="http://schemas.microsoft.com/office/word/2015/wordml/symex" xmlns:wpg="http://schemas.microsoft.com/office/word/2010/wordprocessingGroup" xmlns:wpi="http://schemas.microsoft.com/office/word/2010/wordprocessingInk" xmlns:wne="http://schemas.microsoft.com/office/word/2006/wordml" xmlns:wps="http://schemas.microsoft.com/office/word/2010/wordprocessingShape" mc:Ignorable="w14 w15 w16se w16cid w16 w16cex w16sdtdh wp14">
+  <w:footnote w:type="separator" w:id="-1">
+    <w:p>
+      <w:pPr>
+        <w:spacing w:after="0" w:line="240" w:lineRule="auto"/>
+      </w:pPr>
+      <w:r>
+        <w:separator/>
+      </w:r>
+    </w:p>
+  </w:footnote>
+  <w:footnote w:type="continuationSeparator" w:id="0">
+    <w:p>
+      <w:pPr>
+        <w:spacing w:after="0" w:line="240" w:lineRule="auto"/>
+      </w:pPr>
+      <w:r>
+        <w:continuationSeparator/>
+      </w:r>
+    </w:p>
+  </w:footnote>
+</w:footnotes>
+</file>
+
 <file path=word/numbering.xml><?xml version="1.0" encoding="utf-8"?>
-<w:numbering xmlns:wpc="http://schemas.microsoft.com/office/word/2010/wordprocessingCanvas" xmlns:cx="http://schemas.microsoft.com/office/drawing/2014/chartex" xmlns:cx1="http://schemas.microsoft.com/office/drawing/2015/9/8/chartex" xmlns:cx2="http://schemas.microsoft.com/office/drawing/2015/10/21/chartex" xmlns:cx3="http://schemas.microsoft.com/office/drawing/2016/5/9/chartex" xmlns:cx4="http://schemas.microsoft.com/office/drawing/2016/5/10/chartex" xmlns:cx5="http://schemas.microsoft.com/office/drawing/2016/5/11/chartex" xmlns:cx6="http://schemas.microsoft.com/office/drawing/2016/5/12/chartex" xmlns:cx7="http://schemas.microsoft.com/office/drawing/2016/5/13/chartex" xmlns:cx8="http://schemas.microsoft.com/office/drawing/2016/5/14/chartex" xmlns:mc="http://schemas.openxmlformats.org/markup-compatibility/2006" xmlns:aink="http://schemas.microsoft.com/office/drawing/2016/ink" xmlns:am3d="http://schemas.microsoft.com/office/drawing/2017/model3d" xmlns:o="urn:schemas-microsoft-com:office:office" xmlns:oel="http://schemas.microsoft.com/office/2019/extlst" xmlns:r="http://schemas.openxmlformats.org/officeDocument/2006/relationships" xmlns:m="http://schemas.openxmlformats.org/officeDocument/2006/math" xmlns:v="urn:schemas-microsoft-com:vml" xmlns:wp14="http://schemas.microsoft.com/office/word/2010/wordprocessingDrawing" xmlns:wp="http://schemas.openxmlformats.org/drawingml/2006/wordprocessingDrawing" xmlns:w10="urn:schemas-microsoft-com:office:word" xmlns:w="http://schemas.openxmlformats.org/wordprocessingml/2006/main" xmlns:w14="http://schemas.microsoft.com/office/word/2010/wordml" xmlns:w15="http://schemas.microsoft.com/office/word/2012/wordml" xmlns:w16cex="http://schemas.microsoft.com/office/word/2018/wordml/cex" xmlns:w16cid="http://schemas.microsoft.com/office/word/2016/wordml/cid" xmlns:w16="http://schemas.microsoft.com/office/word/2018/wordml" xmlns:w16du="http://schemas.microsoft.com/office/word/2023/wordml/word16du" xmlns:w16sdtdh="http://schemas.microsoft.com/office/word/2020/wordml/sdtdatahash" xmlns:w16se="http://schemas.microsoft.com/office/word/2015/wordml/symex" xmlns:wpg="http://schemas.microsoft.com/office/word/2010/wordprocessingGroup" xmlns:wpi="http://schemas.microsoft.com/office/word/2010/wordprocessingInk" xmlns:wne="http://schemas.microsoft.com/office/word/2006/wordml" xmlns:wps="http://schemas.microsoft.com/office/word/2010/wordprocessingShape" mc:Ignorable="w14 w15 w16se w16cid w16 w16cex w16sdtdh wp14">
+<w:numbering xmlns:wpc="http://schemas.microsoft.com/office/word/2010/wordprocessingCanvas" xmlns:cx="http://schemas.microsoft.com/office/drawing/2014/chartex" xmlns:cx1="http://schemas.microsoft.com/office/drawing/2015/9/8/chartex" xmlns:cx2="http://schemas.microsoft.com/office/drawing/2015/10/21/chartex" xmlns:cx3="http://schemas.microsoft.com/office/drawing/2016/5/9/chartex" xmlns:cx4="http://schemas.microsoft.com/office/drawing/2016/5/10/chartex" xmlns:cx5="http://schemas.microsoft.com/office/drawing/2016/5/11/chartex" xmlns:cx6="http://schemas.microsoft.com/office/drawing/2016/5/12/chartex" xmlns:cx7="http://schemas.microsoft.com/office/drawing/2016/5/13/chartex" xmlns:cx8="http://schemas.microsoft.com/office/drawing/2016/5/14/chartex" xmlns:mc="http://schemas.openxmlformats.org/markup-compatibility/2006" xmlns:aink="http://schemas.microsoft.com/office/drawing/2016/ink" xmlns:am3d="http://schemas.microsoft.com/office/drawing/2017/model3d" xmlns:o="urn:schemas-microsoft-com:office:office" xmlns:oel="http://schemas.microsoft.com/office/2019/extlst" xmlns:r="http://schemas.openxmlformats.org/officeDocument/2006/relationships" xmlns:m="http://schemas.openxmlformats.org/officeDocument/2006/math" xmlns:v="urn:schemas-microsoft-com:vml" xmlns:wp14="http://schemas.microsoft.com/office/word/2010/wordprocessingDrawing" xmlns:wp="http://schemas.openxmlformats.org/drawingml/2006/wordprocessingDrawing" xmlns:w10="urn:schemas-microsoft-com:office:word" xmlns:w="http://schemas.openxmlformats.org/wordprocessingml/2006/main" xmlns:w14="http://schemas.microsoft.com/office/word/2010/wordml" xmlns:w15="http://schemas.microsoft.com/office/word/2012/wordml" xmlns:w16cex="http://schemas.microsoft.com/office/word/2018/wordml/cex" xmlns:w16cid="http://schemas.microsoft.com/office/word/2016/wordml/cid" xmlns:w16="http://schemas.microsoft.com/office/word/2018/wordml" xmlns:w16sdtdh="http://schemas.microsoft.com/office/word/2020/wordml/sdtdatahash" xmlns:w16se="http://schemas.microsoft.com/office/word/2015/wordml/symex" xmlns:wpg="http://schemas.microsoft.com/office/word/2010/wordprocessingGroup" xmlns:wpi="http://schemas.microsoft.com/office/word/2010/wordprocessingInk" xmlns:wne="http://schemas.microsoft.com/office/word/2006/wordml" xmlns:wps="http://schemas.microsoft.com/office/word/2010/wordprocessingShape" mc:Ignorable="w14 w15 w16se w16cid w16 w16cex w16sdtdh wp14">
   <w:abstractNum w:abstractNumId="0" w15:restartNumberingAfterBreak="0">
+    <w:nsid w:val="293E6D5F"/>
+    <w:multiLevelType w:val="hybridMultilevel"/>
+    <w:tmpl w:val="30408D40"/>
+    <w:lvl w:ilvl="0" w:tplc="A7DA02D0">
+      <w:numFmt w:val="bullet"/>
+      <w:lvlText w:val=""/>
+      <w:lvlJc w:val="left"/>
+      <w:pPr>
+        <w:ind w:left="720" w:hanging="360"/>
+      </w:pPr>
+      <w:rPr>
+        <w:rFonts w:ascii="Symbol" w:eastAsiaTheme="minorHAnsi" w:hAnsi="Symbol" w:cstheme="minorBidi" w:hint="default"/>
+      </w:rPr>
+    </w:lvl>
+    <w:lvl w:ilvl="1" w:tplc="08090003" w:tentative="1">
+      <w:start w:val="1"/>
+      <w:numFmt w:val="bullet"/>
+      <w:lvlText w:val="o"/>
+      <w:lvlJc w:val="left"/>
+      <w:pPr>
+        <w:ind w:left="1440" w:hanging="360"/>
+      </w:pPr>
+      <w:rPr>
+        <w:rFonts w:ascii="Courier New" w:hAnsi="Courier New" w:cs="Courier New" w:hint="default"/>
+      </w:rPr>
+    </w:lvl>
+    <w:lvl w:ilvl="2" w:tplc="08090005" w:tentative="1">
+      <w:start w:val="1"/>
+      <w:numFmt w:val="bullet"/>
+      <w:lvlText w:val=""/>
+      <w:lvlJc w:val="left"/>
+      <w:pPr>
+        <w:ind w:left="2160" w:hanging="360"/>
+      </w:pPr>
+      <w:rPr>
+        <w:rFonts w:ascii="Wingdings" w:hAnsi="Wingdings" w:hint="default"/>
+      </w:rPr>
+    </w:lvl>
+    <w:lvl w:ilvl="3" w:tplc="08090001" w:tentative="1">
+      <w:start w:val="1"/>
+      <w:numFmt w:val="bullet"/>
+      <w:lvlText w:val=""/>
+      <w:lvlJc w:val="left"/>
+      <w:pPr>
+        <w:ind w:left="2880" w:hanging="360"/>
+      </w:pPr>
+      <w:rPr>
+        <w:rFonts w:ascii="Symbol" w:hAnsi="Symbol" w:hint="default"/>
+      </w:rPr>
+    </w:lvl>
+    <w:lvl w:ilvl="4" w:tplc="08090003" w:tentative="1">
+      <w:start w:val="1"/>
+      <w:numFmt w:val="bullet"/>
+      <w:lvlText w:val="o"/>
+      <w:lvlJc w:val="left"/>
+      <w:pPr>
+        <w:ind w:left="3600" w:hanging="360"/>
+      </w:pPr>
+      <w:rPr>
+        <w:rFonts w:ascii="Courier New" w:hAnsi="Courier New" w:cs="Courier New" w:hint="default"/>
+      </w:rPr>
+    </w:lvl>
+    <w:lvl w:ilvl="5" w:tplc="08090005" w:tentative="1">
+      <w:start w:val="1"/>
+      <w:numFmt w:val="bullet"/>
+      <w:lvlText w:val=""/>
+      <w:lvlJc w:val="left"/>
+      <w:pPr>
+        <w:ind w:left="4320" w:hanging="360"/>
+      </w:pPr>
+      <w:rPr>
+        <w:rFonts w:ascii="Wingdings" w:hAnsi="Wingdings" w:hint="default"/>
+      </w:rPr>
+    </w:lvl>
+    <w:lvl w:ilvl="6" w:tplc="08090001" w:tentative="1">
+      <w:start w:val="1"/>
+      <w:numFmt w:val="bullet"/>
+      <w:lvlText w:val=""/>
+      <w:lvlJc w:val="left"/>
+      <w:pPr>
+        <w:ind w:left="5040" w:hanging="360"/>
+      </w:pPr>
+      <w:rPr>
+        <w:rFonts w:ascii="Symbol" w:hAnsi="Symbol" w:hint="default"/>
+      </w:rPr>
+    </w:lvl>
+    <w:lvl w:ilvl="7" w:tplc="08090003" w:tentative="1">
+      <w:start w:val="1"/>
+      <w:numFmt w:val="bullet"/>
+      <w:lvlText w:val="o"/>
+      <w:lvlJc w:val="left"/>
+      <w:pPr>
+        <w:ind w:left="5760" w:hanging="360"/>
+      </w:pPr>
+      <w:rPr>
+        <w:rFonts w:ascii="Courier New" w:hAnsi="Courier New" w:cs="Courier New" w:hint="default"/>
+      </w:rPr>
+    </w:lvl>
+    <w:lvl w:ilvl="8" w:tplc="08090005" w:tentative="1">
+      <w:start w:val="1"/>
+      <w:numFmt w:val="bullet"/>
+      <w:lvlText w:val=""/>
+      <w:lvlJc w:val="left"/>
+      <w:pPr>
+        <w:ind w:left="6480" w:hanging="360"/>
+      </w:pPr>
+      <w:rPr>
+        <w:rFonts w:ascii="Wingdings" w:hAnsi="Wingdings" w:hint="default"/>
+      </w:rPr>
+    </w:lvl>
+  </w:abstractNum>
+  <w:abstractNum w:abstractNumId="1" w15:restartNumberingAfterBreak="0">
     <w:nsid w:val="2EDD7EAE"/>
     <w:multiLevelType w:val="hybridMultilevel"/>
     <w:tmpl w:val="450EA012"/>
@@ -866,7 +1363,7 @@
       </w:rPr>
     </w:lvl>
   </w:abstractNum>
-  <w:abstractNum w:abstractNumId="1" w15:restartNumberingAfterBreak="0">
+  <w:abstractNum w:abstractNumId="2" w15:restartNumberingAfterBreak="0">
     <w:nsid w:val="7BFC3617"/>
     <w:multiLevelType w:val="hybridMultilevel"/>
     <w:tmpl w:val="DEA60238"/>
@@ -979,10 +1476,13 @@
     </w:lvl>
   </w:abstractNum>
   <w:num w:numId="1" w16cid:durableId="515584602">
-    <w:abstractNumId w:val="0"/>
+    <w:abstractNumId w:val="1"/>
   </w:num>
   <w:num w:numId="2" w16cid:durableId="892085078">
-    <w:abstractNumId w:val="1"/>
+    <w:abstractNumId w:val="2"/>
+  </w:num>
+  <w:num w:numId="3" w16cid:durableId="110978649">
+    <w:abstractNumId w:val="0"/>
   </w:num>
 </w:numbering>
 </file>
@@ -1426,6 +1926,50 @@
       <w:contextualSpacing/>
     </w:pPr>
   </w:style>
+  <w:style w:type="paragraph" w:styleId="Header">
+    <w:name w:val="header"/>
+    <w:basedOn w:val="Normal"/>
+    <w:link w:val="HeaderChar"/>
+    <w:uiPriority w:val="99"/>
+    <w:unhideWhenUsed/>
+    <w:rsid w:val="005458B9"/>
+    <w:pPr>
+      <w:tabs>
+        <w:tab w:val="center" w:pos="4513"/>
+        <w:tab w:val="right" w:pos="9026"/>
+      </w:tabs>
+      <w:spacing w:after="0" w:line="240" w:lineRule="auto"/>
+    </w:pPr>
+  </w:style>
+  <w:style w:type="character" w:customStyle="1" w:styleId="HeaderChar">
+    <w:name w:val="Header Char"/>
+    <w:basedOn w:val="DefaultParagraphFont"/>
+    <w:link w:val="Header"/>
+    <w:uiPriority w:val="99"/>
+    <w:rsid w:val="005458B9"/>
+  </w:style>
+  <w:style w:type="paragraph" w:styleId="Footer">
+    <w:name w:val="footer"/>
+    <w:basedOn w:val="Normal"/>
+    <w:link w:val="FooterChar"/>
+    <w:uiPriority w:val="99"/>
+    <w:unhideWhenUsed/>
+    <w:rsid w:val="005458B9"/>
+    <w:pPr>
+      <w:tabs>
+        <w:tab w:val="center" w:pos="4513"/>
+        <w:tab w:val="right" w:pos="9026"/>
+      </w:tabs>
+      <w:spacing w:after="0" w:line="240" w:lineRule="auto"/>
+    </w:pPr>
+  </w:style>
+  <w:style w:type="character" w:customStyle="1" w:styleId="FooterChar">
+    <w:name w:val="Footer Char"/>
+    <w:basedOn w:val="DefaultParagraphFont"/>
+    <w:link w:val="Footer"/>
+    <w:uiPriority w:val="99"/>
+    <w:rsid w:val="005458B9"/>
+  </w:style>
 </w:styles>
 </file>
 

</xml_diff>

<commit_message>
fixed astronaut throw problem and fixed issue where level summary panel dont check if reset
now each throw is related to the astronaut current position
</commit_message>
<xml_diff>
--- a/Space Crysis Improv.docx
+++ b/Space Crysis Improv.docx
@@ -628,13 +628,15 @@
         <w:rPr>
           <w:sz w:val="28"/>
           <w:szCs w:val="28"/>
-        </w:rPr>
-      </w:pPr>
-      <w:r>
-        <w:rPr>
-          <w:rFonts w:hint="cs"/>
-          <w:sz w:val="28"/>
-          <w:szCs w:val="28"/>
+          <w:highlight w:val="green"/>
+        </w:rPr>
+      </w:pPr>
+      <w:r>
+        <w:rPr>
+          <w:rFonts w:hint="cs"/>
+          <w:sz w:val="28"/>
+          <w:szCs w:val="28"/>
+          <w:highlight w:val="green"/>
           <w:rtl/>
         </w:rPr>
         <w:t>לבטל את החור השחור ברגע שהשחקן מנצח</w:t>
@@ -651,7 +653,6 @@
         <w:rPr>
           <w:sz w:val="28"/>
           <w:szCs w:val="28"/>
-          <w:rtl/>
         </w:rPr>
       </w:pPr>
       <w:r>
@@ -662,6 +663,53 @@
           <w:rtl/>
         </w:rPr>
         <w:t>לסדר את תהליך הליבה</w:t>
+      </w:r>
+    </w:p>
+    <w:p>
+      <w:pPr>
+        <w:pStyle w:val="ListParagraph"/>
+        <w:numPr>
+          <w:ilvl w:val="0"/>
+          <w:numId w:val="3"/>
+        </w:numPr>
+        <w:bidi/>
+        <w:rPr>
+          <w:sz w:val="28"/>
+          <w:szCs w:val="28"/>
+        </w:rPr>
+      </w:pPr>
+      <w:r>
+        <w:rPr>
+          <w:rFonts w:hint="cs"/>
+          <w:sz w:val="28"/>
+          <w:szCs w:val="28"/>
+          <w:rtl/>
+        </w:rPr>
+        <w:t>להפסיק את הנראות של החץ כשהשחקן לא פעיל יותר</w:t>
+      </w:r>
+    </w:p>
+    <w:p>
+      <w:pPr>
+        <w:pStyle w:val="ListParagraph"/>
+        <w:numPr>
+          <w:ilvl w:val="0"/>
+          <w:numId w:val="3"/>
+        </w:numPr>
+        <w:bidi/>
+        <w:rPr>
+          <w:sz w:val="28"/>
+          <w:szCs w:val="28"/>
+          <w:rtl/>
+        </w:rPr>
+      </w:pPr>
+      <w:r>
+        <w:rPr>
+          <w:rFonts w:hint="cs"/>
+          <w:sz w:val="28"/>
+          <w:szCs w:val="28"/>
+          <w:rtl/>
+        </w:rPr>
+        <w:t>לשנות את הצבע של החץ בהתאם לעוצמה</w:t>
       </w:r>
     </w:p>
     <w:p>

</xml_diff>

<commit_message>
Fixed browser resolution problems
</commit_message>
<xml_diff>
--- a/Space Crysis Improv.docx
+++ b/Space Crysis Improv.docx
@@ -653,13 +653,15 @@
         <w:rPr>
           <w:sz w:val="28"/>
           <w:szCs w:val="28"/>
-        </w:rPr>
-      </w:pPr>
-      <w:r>
-        <w:rPr>
-          <w:rFonts w:hint="cs"/>
-          <w:sz w:val="28"/>
-          <w:szCs w:val="28"/>
+          <w:highlight w:val="green"/>
+        </w:rPr>
+      </w:pPr>
+      <w:r>
+        <w:rPr>
+          <w:rFonts w:hint="cs"/>
+          <w:sz w:val="28"/>
+          <w:szCs w:val="28"/>
+          <w:highlight w:val="green"/>
           <w:rtl/>
         </w:rPr>
         <w:t>לסדר את תהליך הליבה</w:t>
@@ -676,13 +678,15 @@
         <w:rPr>
           <w:sz w:val="28"/>
           <w:szCs w:val="28"/>
-        </w:rPr>
-      </w:pPr>
-      <w:r>
-        <w:rPr>
-          <w:rFonts w:hint="cs"/>
-          <w:sz w:val="28"/>
-          <w:szCs w:val="28"/>
+          <w:highlight w:val="green"/>
+        </w:rPr>
+      </w:pPr>
+      <w:r>
+        <w:rPr>
+          <w:rFonts w:hint="cs"/>
+          <w:sz w:val="28"/>
+          <w:szCs w:val="28"/>
+          <w:highlight w:val="green"/>
           <w:rtl/>
         </w:rPr>
         <w:t>להפסיק את הנראות של החץ כשהשחקן לא פעיל יותר</w:t>
@@ -699,14 +703,16 @@
         <w:rPr>
           <w:sz w:val="28"/>
           <w:szCs w:val="28"/>
-          <w:rtl/>
-        </w:rPr>
-      </w:pPr>
-      <w:r>
-        <w:rPr>
-          <w:rFonts w:hint="cs"/>
-          <w:sz w:val="28"/>
-          <w:szCs w:val="28"/>
+          <w:highlight w:val="yellow"/>
+          <w:rtl/>
+        </w:rPr>
+      </w:pPr>
+      <w:r>
+        <w:rPr>
+          <w:rFonts w:hint="cs"/>
+          <w:sz w:val="28"/>
+          <w:szCs w:val="28"/>
+          <w:highlight w:val="yellow"/>
           <w:rtl/>
         </w:rPr>
         <w:t>לשנות את הצבע של החץ בהתאם לעוצמה</w:t>
@@ -723,14 +729,16 @@
         <w:rPr>
           <w:sz w:val="28"/>
           <w:szCs w:val="28"/>
-          <w:rtl/>
-        </w:rPr>
-      </w:pPr>
-      <w:r>
-        <w:rPr>
-          <w:rFonts w:hint="cs"/>
-          <w:sz w:val="28"/>
-          <w:szCs w:val="28"/>
+          <w:highlight w:val="yellow"/>
+          <w:rtl/>
+        </w:rPr>
+      </w:pPr>
+      <w:r>
+        <w:rPr>
+          <w:rFonts w:hint="cs"/>
+          <w:sz w:val="28"/>
+          <w:szCs w:val="28"/>
+          <w:highlight w:val="yellow"/>
           <w:rtl/>
         </w:rPr>
         <w:t>לסיים אנימציה של שלב פתיחה</w:t>
@@ -747,14 +755,16 @@
         <w:rPr>
           <w:sz w:val="28"/>
           <w:szCs w:val="28"/>
-          <w:lang w:val="en-US"/>
-        </w:rPr>
-      </w:pPr>
-      <w:r>
-        <w:rPr>
-          <w:rFonts w:hint="cs"/>
-          <w:sz w:val="28"/>
-          <w:szCs w:val="28"/>
+          <w:highlight w:val="green"/>
+          <w:lang w:val="en-US"/>
+        </w:rPr>
+      </w:pPr>
+      <w:r>
+        <w:rPr>
+          <w:rFonts w:hint="cs"/>
+          <w:sz w:val="28"/>
+          <w:szCs w:val="28"/>
+          <w:highlight w:val="green"/>
           <w:rtl/>
         </w:rPr>
         <w:t>לבנות אנימציה של הדרכה לתהליך הליבה</w:t>
@@ -771,14 +781,16 @@
         <w:rPr>
           <w:sz w:val="28"/>
           <w:szCs w:val="28"/>
-          <w:lang w:val="en-US"/>
-        </w:rPr>
-      </w:pPr>
-      <w:r>
-        <w:rPr>
-          <w:rFonts w:hint="cs"/>
-          <w:sz w:val="28"/>
-          <w:szCs w:val="28"/>
+          <w:highlight w:val="green"/>
+          <w:lang w:val="en-US"/>
+        </w:rPr>
+      </w:pPr>
+      <w:r>
+        <w:rPr>
+          <w:rFonts w:hint="cs"/>
+          <w:sz w:val="28"/>
+          <w:szCs w:val="28"/>
+          <w:highlight w:val="green"/>
           <w:rtl/>
         </w:rPr>
         <w:t>לשנות מוזיקת רגע לשלב האחרון (יותר מותח)</w:t>
@@ -795,6 +807,73 @@
         <w:rPr>
           <w:sz w:val="28"/>
           <w:szCs w:val="28"/>
+          <w:highlight w:val="yellow"/>
+          <w:lang w:val="en-US"/>
+        </w:rPr>
+      </w:pPr>
+      <w:r>
+        <w:rPr>
+          <w:rFonts w:hint="cs"/>
+          <w:sz w:val="28"/>
+          <w:szCs w:val="28"/>
+          <w:highlight w:val="yellow"/>
+          <w:rtl/>
+        </w:rPr>
+        <w:t>להוסיף אפקט קולי לחומה בסוף שלב</w:t>
+      </w:r>
+    </w:p>
+    <w:p>
+      <w:pPr>
+        <w:pStyle w:val="ListParagraph"/>
+        <w:numPr>
+          <w:ilvl w:val="0"/>
+          <w:numId w:val="3"/>
+        </w:numPr>
+        <w:bidi/>
+        <w:rPr>
+          <w:sz w:val="28"/>
+          <w:szCs w:val="28"/>
+          <w:lang w:val="en-US"/>
+        </w:rPr>
+      </w:pPr>
+      <w:r>
+        <w:rPr>
+          <w:rFonts w:hint="cs"/>
+          <w:sz w:val="28"/>
+          <w:szCs w:val="28"/>
+          <w:rtl/>
+        </w:rPr>
+        <w:t>להוסיף אפקט קולי</w:t>
+      </w:r>
+      <w:r>
+        <w:rPr>
+          <w:rFonts w:hint="cs"/>
+          <w:sz w:val="28"/>
+          <w:szCs w:val="28"/>
+          <w:rtl/>
+        </w:rPr>
+        <w:t xml:space="preserve"> לאדים שיוצאים מה </w:t>
+      </w:r>
+      <w:r>
+        <w:rPr>
+          <w:rFonts w:hint="cs"/>
+          <w:sz w:val="28"/>
+          <w:szCs w:val="28"/>
+        </w:rPr>
+        <w:t>PIIPE</w:t>
+      </w:r>
+    </w:p>
+    <w:p>
+      <w:pPr>
+        <w:pStyle w:val="ListParagraph"/>
+        <w:numPr>
+          <w:ilvl w:val="0"/>
+          <w:numId w:val="3"/>
+        </w:numPr>
+        <w:bidi/>
+        <w:rPr>
+          <w:sz w:val="28"/>
+          <w:szCs w:val="28"/>
           <w:lang w:val="en-US"/>
         </w:rPr>
       </w:pPr>
@@ -910,14 +989,16 @@
         <w:rPr>
           <w:sz w:val="28"/>
           <w:szCs w:val="28"/>
-          <w:lang w:val="en-US"/>
-        </w:rPr>
-      </w:pPr>
-      <w:r>
-        <w:rPr>
-          <w:rFonts w:hint="cs"/>
-          <w:sz w:val="28"/>
-          <w:szCs w:val="28"/>
+          <w:highlight w:val="green"/>
+          <w:lang w:val="en-US"/>
+        </w:rPr>
+      </w:pPr>
+      <w:r>
+        <w:rPr>
+          <w:rFonts w:hint="cs"/>
+          <w:sz w:val="28"/>
+          <w:szCs w:val="28"/>
+          <w:highlight w:val="green"/>
           <w:rtl/>
           <w:lang w:val="en-US"/>
         </w:rPr>
@@ -987,11 +1068,28 @@
           <w:lang w:val="en-US"/>
         </w:rPr>
       </w:pPr>
-      <w:r>
-        <w:rPr>
-          <w:rFonts w:hint="cs"/>
-          <w:sz w:val="28"/>
-          <w:szCs w:val="28"/>
+    </w:p>
+    <w:p>
+      <w:pPr>
+        <w:pStyle w:val="ListParagraph"/>
+        <w:numPr>
+          <w:ilvl w:val="0"/>
+          <w:numId w:val="3"/>
+        </w:numPr>
+        <w:bidi/>
+        <w:rPr>
+          <w:sz w:val="28"/>
+          <w:szCs w:val="28"/>
+          <w:highlight w:val="green"/>
+          <w:lang w:val="en-US"/>
+        </w:rPr>
+      </w:pPr>
+      <w:r>
+        <w:rPr>
+          <w:rFonts w:hint="cs"/>
+          <w:sz w:val="28"/>
+          <w:szCs w:val="28"/>
+          <w:highlight w:val="green"/>
           <w:rtl/>
         </w:rPr>
         <w:t>לסדר את השלבים לפי סדר קושי</w:t>
@@ -1008,15 +1106,17 @@
         <w:rPr>
           <w:sz w:val="28"/>
           <w:szCs w:val="28"/>
-          <w:rtl/>
-          <w:lang w:val="en-US"/>
-        </w:rPr>
-      </w:pPr>
-      <w:r>
-        <w:rPr>
-          <w:rFonts w:hint="cs"/>
-          <w:sz w:val="28"/>
-          <w:szCs w:val="28"/>
+          <w:highlight w:val="yellow"/>
+          <w:rtl/>
+          <w:lang w:val="en-US"/>
+        </w:rPr>
+      </w:pPr>
+      <w:r>
+        <w:rPr>
+          <w:rFonts w:hint="cs"/>
+          <w:sz w:val="28"/>
+          <w:szCs w:val="28"/>
+          <w:highlight w:val="yellow"/>
           <w:rtl/>
         </w:rPr>
         <w:t>לעשות סצינת סוף</w:t>
@@ -1025,6 +1125,7 @@
         <w:rPr>
           <w:sz w:val="28"/>
           <w:szCs w:val="28"/>
+          <w:highlight w:val="yellow"/>
           <w:rtl/>
         </w:rPr>
         <w:br/>
@@ -1033,6 +1134,7 @@
         <w:rPr>
           <w:sz w:val="28"/>
           <w:szCs w:val="28"/>
+          <w:highlight w:val="yellow"/>
         </w:rPr>
         <w:br/>
       </w:r>
@@ -1041,6 +1143,7 @@
           <w:rFonts w:hint="cs"/>
           <w:sz w:val="28"/>
           <w:szCs w:val="28"/>
+          <w:highlight w:val="yellow"/>
           <w:rtl/>
         </w:rPr>
         <w:t>שאלות לפלייטסט</w:t>
@@ -1049,6 +1152,7 @@
         <w:rPr>
           <w:sz w:val="28"/>
           <w:szCs w:val="28"/>
+          <w:highlight w:val="yellow"/>
           <w:rtl/>
         </w:rPr>
         <w:br/>

</xml_diff>

<commit_message>
final level cutscene complete
</commit_message>
<xml_diff>
--- a/Space Crysis Improv.docx
+++ b/Space Crysis Improv.docx
@@ -729,8 +729,86 @@
         <w:rPr>
           <w:sz w:val="28"/>
           <w:szCs w:val="28"/>
+          <w:highlight w:val="green"/>
+          <w:rtl/>
+        </w:rPr>
+      </w:pPr>
+      <w:r>
+        <w:rPr>
+          <w:rFonts w:hint="cs"/>
+          <w:sz w:val="28"/>
+          <w:szCs w:val="28"/>
+          <w:highlight w:val="green"/>
+          <w:rtl/>
+        </w:rPr>
+        <w:t>לסיים אנימציה של שלב פתיחה</w:t>
+      </w:r>
+    </w:p>
+    <w:p>
+      <w:pPr>
+        <w:pStyle w:val="ListParagraph"/>
+        <w:numPr>
+          <w:ilvl w:val="0"/>
+          <w:numId w:val="3"/>
+        </w:numPr>
+        <w:bidi/>
+        <w:rPr>
+          <w:sz w:val="28"/>
+          <w:szCs w:val="28"/>
+          <w:highlight w:val="green"/>
+          <w:lang w:val="en-US"/>
+        </w:rPr>
+      </w:pPr>
+      <w:r>
+        <w:rPr>
+          <w:rFonts w:hint="cs"/>
+          <w:sz w:val="28"/>
+          <w:szCs w:val="28"/>
+          <w:highlight w:val="green"/>
+          <w:rtl/>
+        </w:rPr>
+        <w:t>לבנות אנימציה של הדרכה לתהליך הליבה</w:t>
+      </w:r>
+    </w:p>
+    <w:p>
+      <w:pPr>
+        <w:pStyle w:val="ListParagraph"/>
+        <w:numPr>
+          <w:ilvl w:val="0"/>
+          <w:numId w:val="3"/>
+        </w:numPr>
+        <w:bidi/>
+        <w:rPr>
+          <w:sz w:val="28"/>
+          <w:szCs w:val="28"/>
+          <w:highlight w:val="green"/>
+          <w:lang w:val="en-US"/>
+        </w:rPr>
+      </w:pPr>
+      <w:r>
+        <w:rPr>
+          <w:rFonts w:hint="cs"/>
+          <w:sz w:val="28"/>
+          <w:szCs w:val="28"/>
+          <w:highlight w:val="green"/>
+          <w:rtl/>
+        </w:rPr>
+        <w:t>לשנות מוזיקת רגע לשלב האחרון (יותר מותח)</w:t>
+      </w:r>
+    </w:p>
+    <w:p>
+      <w:pPr>
+        <w:pStyle w:val="ListParagraph"/>
+        <w:numPr>
+          <w:ilvl w:val="0"/>
+          <w:numId w:val="3"/>
+        </w:numPr>
+        <w:bidi/>
+        <w:rPr>
+          <w:sz w:val="28"/>
+          <w:szCs w:val="28"/>
           <w:highlight w:val="yellow"/>
-          <w:rtl/>
+          <w:lang w:val="en-US"/>
         </w:rPr>
       </w:pPr>
       <w:r>
@@ -741,7 +819,7 @@
           <w:highlight w:val="yellow"/>
           <w:rtl/>
         </w:rPr>
-        <w:t>לסיים אנימציה של שלב פתיחה</w:t>
+        <w:t>להוסיף אפקט קולי לחומה בסוף שלב</w:t>
       </w:r>
     </w:p>
     <w:p>
@@ -767,98 +845,14 @@
           <w:highlight w:val="green"/>
           <w:rtl/>
         </w:rPr>
-        <w:t>לבנות אנימציה של הדרכה לתהליך הליבה</w:t>
-      </w:r>
-    </w:p>
-    <w:p>
-      <w:pPr>
-        <w:pStyle w:val="ListParagraph"/>
-        <w:numPr>
-          <w:ilvl w:val="0"/>
-          <w:numId w:val="3"/>
-        </w:numPr>
-        <w:bidi/>
-        <w:rPr>
+        <w:t xml:space="preserve">להוסיף אפקט קולי לאדים שיוצאים מה </w:t>
+      </w:r>
+      <w:r>
+        <w:rPr>
+          <w:rFonts w:hint="cs"/>
           <w:sz w:val="28"/>
           <w:szCs w:val="28"/>
           <w:highlight w:val="green"/>
-          <w:lang w:val="en-US"/>
-        </w:rPr>
-      </w:pPr>
-      <w:r>
-        <w:rPr>
-          <w:rFonts w:hint="cs"/>
-          <w:sz w:val="28"/>
-          <w:szCs w:val="28"/>
-          <w:highlight w:val="green"/>
-          <w:rtl/>
-        </w:rPr>
-        <w:t>לשנות מוזיקת רגע לשלב האחרון (יותר מותח)</w:t>
-      </w:r>
-    </w:p>
-    <w:p>
-      <w:pPr>
-        <w:pStyle w:val="ListParagraph"/>
-        <w:numPr>
-          <w:ilvl w:val="0"/>
-          <w:numId w:val="3"/>
-        </w:numPr>
-        <w:bidi/>
-        <w:rPr>
-          <w:sz w:val="28"/>
-          <w:szCs w:val="28"/>
-          <w:highlight w:val="yellow"/>
-          <w:lang w:val="en-US"/>
-        </w:rPr>
-      </w:pPr>
-      <w:r>
-        <w:rPr>
-          <w:rFonts w:hint="cs"/>
-          <w:sz w:val="28"/>
-          <w:szCs w:val="28"/>
-          <w:highlight w:val="yellow"/>
-          <w:rtl/>
-        </w:rPr>
-        <w:t>להוסיף אפקט קולי לחומה בסוף שלב</w:t>
-      </w:r>
-    </w:p>
-    <w:p>
-      <w:pPr>
-        <w:pStyle w:val="ListParagraph"/>
-        <w:numPr>
-          <w:ilvl w:val="0"/>
-          <w:numId w:val="3"/>
-        </w:numPr>
-        <w:bidi/>
-        <w:rPr>
-          <w:sz w:val="28"/>
-          <w:szCs w:val="28"/>
-          <w:lang w:val="en-US"/>
-        </w:rPr>
-      </w:pPr>
-      <w:r>
-        <w:rPr>
-          <w:rFonts w:hint="cs"/>
-          <w:sz w:val="28"/>
-          <w:szCs w:val="28"/>
-          <w:rtl/>
-        </w:rPr>
-        <w:t>להוסיף אפקט קולי</w:t>
-      </w:r>
-      <w:r>
-        <w:rPr>
-          <w:rFonts w:hint="cs"/>
-          <w:sz w:val="28"/>
-          <w:szCs w:val="28"/>
-          <w:rtl/>
-        </w:rPr>
-        <w:t xml:space="preserve"> לאדים שיוצאים מה </w:t>
-      </w:r>
-      <w:r>
-        <w:rPr>
-          <w:rFonts w:hint="cs"/>
-          <w:sz w:val="28"/>
-          <w:szCs w:val="28"/>
         </w:rPr>
         <w:t>PIIPE</w:t>
       </w:r>

</xml_diff>